<commit_message>
Update export fixture files
</commit_message>
<xml_diff>
--- a/test/files/test_export_annotated_casebook_with_annotations.docx
+++ b/test/files/test_export_annotated_casebook_with_annotations.docx
@@ -517,7 +517,8 @@
       </w:r>
       <w:r>
         <w:rPr/>
-        <w:t xml:space="preserve">; replaced: </w:t>
+        <w:t xml:space="preserve">;
+replaced: </w:t>
       </w:r>
       <w:r xmlns:pkg="http://schemas.microsoft.com/office/2006/xmlPackage" xmlns:str="http://exslt.org/strings" xmlns:fn="http://www.w3.org/2005/xpath-functions">
         <w:rPr>
@@ -541,7 +542,8 @@
       </w:hyperlink>
       <w:r>
         <w:rPr/>
-        <w:t xml:space="preserve">; noted: </w:t>
+        <w:t xml:space="preserve">; noted:
+</w:t>
       </w:r>
       <w:r>
         <w:rPr/>
@@ -559,8 +561,7 @@
       </w:r>
       <w:r>
         <w:rPr/>
-        <w:t xml:space="preserve">;
-</w:t>
+        <w:t xml:space="preserve">;</w:t>
       </w:r>
     </w:p>
     <!--Divs should create a p if nothing above them has and nothing below them will-->

</xml_diff>

<commit_message>
fixup! Update export fixture files
</commit_message>
<xml_diff>
--- a/test/files/test_export_annotated_casebook_with_annotations.docx
+++ b/test/files/test_export_annotated_casebook_with_annotations.docx
@@ -487,8 +487,7 @@
       </w:pPr>
       <w:r>
         <w:rPr/>
-        <w:t xml:space="preserve">This is an annotatable resource in the casebook.
-</w:t>
+        <w:t xml:space="preserve">This is an annotatable resource in the casebook.</w:t>
       </w:r>
     </w:p>
     <w:p xmlns:w="http://schemas.openxmlformats.org/wordprocessingml/2006/main">
@@ -517,8 +516,7 @@
       </w:r>
       <w:r>
         <w:rPr/>
-        <w:t xml:space="preserve">;
-replaced: </w:t>
+        <w:t xml:space="preserve">; replaced: </w:t>
       </w:r>
       <w:r xmlns:pkg="http://schemas.microsoft.com/office/2006/xmlPackage" xmlns:str="http://exslt.org/strings" xmlns:fn="http://www.w3.org/2005/xpath-functions">
         <w:rPr>
@@ -542,8 +540,7 @@
       </w:hyperlink>
       <w:r>
         <w:rPr/>
-        <w:t xml:space="preserve">; noted:
-</w:t>
+        <w:t xml:space="preserve">; noted: </w:t>
       </w:r>
       <w:r>
         <w:rPr/>
@@ -617,8 +614,7 @@
       </w:pPr>
       <w:r>
         <w:rPr/>
-        <w:t xml:space="preserve">This is the second chapter of the casebook.
-</w:t>
+        <w:t xml:space="preserve">This is the second chapter of the casebook.</w:t>
       </w:r>
     </w:p>
     <w:sectPr>

</xml_diff>